<commit_message>
Change document doc file
</commit_message>
<xml_diff>
--- a/Document.docx
+++ b/Document.docx
@@ -6,6 +6,7 @@
       <w:pPr>
         <w:rPr>
           <w:b/>
+          <w:highlight w:val="yellow"/>
         </w:rPr>
       </w:pPr>
       <w:r>
@@ -13,40 +14,54 @@
           <w:b/>
           <w:highlight w:val="yellow"/>
         </w:rPr>
-        <w:t xml:space="preserve">Get Visual </w:t>
-      </w:r>
-      <w:proofErr w:type="spellStart"/>
-      <w:r>
-        <w:rPr>
-          <w:b/>
-          <w:highlight w:val="yellow"/>
-        </w:rPr>
-        <w:t>stuio</w:t>
-      </w:r>
-      <w:proofErr w:type="spellEnd"/>
-      <w:r>
-        <w:rPr>
-          <w:b/>
-          <w:highlight w:val="yellow"/>
-        </w:rPr>
-        <w:t xml:space="preserve"> path</w:t>
-      </w:r>
-    </w:p>
-    <w:p>
-      <w:pPr>
-        <w:rPr>
-          <w:b/>
-        </w:rPr>
-      </w:pPr>
-      <w:r>
-        <w:rPr>
-          <w:b/>
-          <w:highlight w:val="yellow"/>
-        </w:rPr>
-        <w:t>Log should work</w:t>
+        <w:t>AddFeature1</w:t>
       </w:r>
       <w:bookmarkStart w:id="0" w:name="_GoBack"/>
       <w:bookmarkEnd w:id="0"/>
+    </w:p>
+    <w:p>
+      <w:pPr>
+        <w:rPr>
+          <w:b/>
+        </w:rPr>
+      </w:pPr>
+      <w:r>
+        <w:rPr>
+          <w:b/>
+          <w:highlight w:val="yellow"/>
+        </w:rPr>
+        <w:t xml:space="preserve">Get Visual </w:t>
+      </w:r>
+      <w:proofErr w:type="spellStart"/>
+      <w:r>
+        <w:rPr>
+          <w:b/>
+          <w:highlight w:val="yellow"/>
+        </w:rPr>
+        <w:t>stuio</w:t>
+      </w:r>
+      <w:proofErr w:type="spellEnd"/>
+      <w:r>
+        <w:rPr>
+          <w:b/>
+          <w:highlight w:val="yellow"/>
+        </w:rPr>
+        <w:t xml:space="preserve"> path</w:t>
+      </w:r>
+    </w:p>
+    <w:p>
+      <w:pPr>
+        <w:rPr>
+          <w:b/>
+        </w:rPr>
+      </w:pPr>
+      <w:r>
+        <w:rPr>
+          <w:b/>
+          <w:highlight w:val="yellow"/>
+        </w:rPr>
+        <w:t>Log should work</w:t>
+      </w:r>
     </w:p>
     <w:p>
       <w:r>
@@ -212,7 +227,6 @@
     <w:p/>
     <w:p>
       <w:r>
-        <w:lastRenderedPageBreak/>
         <w:t>Input process ---------------&gt; Process ----------&gt; Output class file</w:t>
       </w:r>
     </w:p>

</xml_diff>